<commit_message>
se modifico la jerarquia de las carpetas junto con el informe, se grego la clase stream_generator.py ademas de modificar el inicio y la detencion de la generacion de datos, junto con arreglar detalles del README
</commit_message>
<xml_diff>
--- a/docs/Informe Mineria de datos.docx
+++ b/docs/Informe Mineria de datos.docx
@@ -5621,1124 +5621,856 @@
     </w:p>
     <w:p>
       <w:pPr>
-        <w:pStyle w:val="HTMLconformatoprevio"/>
-        <w:ind w:left="708"/>
         <w:rPr>
           <w:rStyle w:val="CdigoHTML"/>
-          <w:rFonts w:ascii="Arial" w:hAnsi="Arial" w:cs="Arial"/>
+          <w:rFonts w:ascii="Arial" w:eastAsiaTheme="minorHAnsi" w:hAnsi="Arial" w:cs="Arial"/>
           <w:sz w:val="22"/>
           <w:szCs w:val="22"/>
-        </w:rPr>
-      </w:pPr>
+          <w:lang w:eastAsia="es-CL"/>
+        </w:rPr>
+      </w:pPr>
+      <w:proofErr w:type="spellStart"/>
       <w:r>
         <w:rPr>
           <w:rStyle w:val="CdigoHTML"/>
-          <w:rFonts w:ascii="Arial" w:hAnsi="Arial" w:cs="Arial"/>
+          <w:rFonts w:ascii="Arial" w:eastAsiaTheme="minorHAnsi" w:hAnsi="Arial" w:cs="Arial"/>
           <w:sz w:val="22"/>
           <w:szCs w:val="22"/>
-        </w:rPr>
-        <w:t xml:space="preserve">├── </w:t>
-      </w:r>
-      <w:proofErr w:type="gramStart"/>
+          <w:lang w:eastAsia="es-CL"/>
+        </w:rPr>
+        <w:t>MachineLearning</w:t>
+      </w:r>
+      <w:proofErr w:type="spellEnd"/>
       <w:r>
         <w:rPr>
           <w:rStyle w:val="CdigoHTML"/>
-          <w:rFonts w:ascii="Arial" w:hAnsi="Arial" w:cs="Arial"/>
+          <w:rFonts w:ascii="Arial" w:eastAsiaTheme="minorHAnsi" w:hAnsi="Arial" w:cs="Arial"/>
           <w:sz w:val="22"/>
           <w:szCs w:val="22"/>
-        </w:rPr>
-        <w:t>README.md  &lt;</w:t>
-      </w:r>
-      <w:proofErr w:type="gramEnd"/>
-      <w:r>
-        <w:rPr>
-          <w:rStyle w:val="CdigoHTML"/>
-          <w:rFonts w:ascii="Arial" w:hAnsi="Arial" w:cs="Arial"/>
-          <w:sz w:val="22"/>
-          <w:szCs w:val="22"/>
-        </w:rPr>
-        <w:t>-- Documento principal con la Explicación del Problema y Solución [cite: 45]</w:t>
+          <w:lang w:eastAsia="es-CL"/>
+        </w:rPr>
+        <w:t>---Proyecto-M/</w:t>
       </w:r>
     </w:p>
     <w:p>
       <w:pPr>
-        <w:pStyle w:val="HTMLconformatoprevio"/>
-        <w:ind w:left="708"/>
         <w:rPr>
           <w:rStyle w:val="CdigoHTML"/>
-          <w:rFonts w:ascii="Arial" w:hAnsi="Arial" w:cs="Arial"/>
+          <w:rFonts w:ascii="Arial" w:eastAsiaTheme="minorHAnsi" w:hAnsi="Arial" w:cs="Arial"/>
           <w:sz w:val="22"/>
           <w:szCs w:val="22"/>
+          <w:lang w:eastAsia="es-CL"/>
         </w:rPr>
       </w:pPr>
       <w:r>
         <w:rPr>
           <w:rStyle w:val="CdigoHTML"/>
-          <w:rFonts w:ascii="Arial" w:hAnsi="Arial" w:cs="Arial"/>
+          <w:rFonts w:ascii="Arial" w:eastAsiaTheme="minorHAnsi" w:hAnsi="Arial" w:cs="Arial"/>
           <w:sz w:val="22"/>
           <w:szCs w:val="22"/>
-        </w:rPr>
-        <w:t xml:space="preserve">├── </w:t>
-      </w:r>
-      <w:proofErr w:type="gramStart"/>
-      <w:r>
-        <w:rPr>
-          <w:rStyle w:val="CdigoHTML"/>
-          <w:rFonts w:ascii="Arial" w:hAnsi="Arial" w:cs="Arial"/>
-          <w:sz w:val="22"/>
-          <w:szCs w:val="22"/>
-        </w:rPr>
-        <w:t>requirements.txt  &lt;</w:t>
-      </w:r>
-      <w:proofErr w:type="gramEnd"/>
-      <w:r>
-        <w:rPr>
-          <w:rStyle w:val="CdigoHTML"/>
-          <w:rFonts w:ascii="Arial" w:hAnsi="Arial" w:cs="Arial"/>
-          <w:sz w:val="22"/>
-          <w:szCs w:val="22"/>
-        </w:rPr>
-        <w:t>-- Librerías necesarias para replicar el entorno</w:t>
+          <w:lang w:eastAsia="es-CL"/>
+        </w:rPr>
+        <w:t>├── README.md               # Documentación general</w:t>
       </w:r>
     </w:p>
     <w:p>
       <w:pPr>
-        <w:pStyle w:val="HTMLconformatoprevio"/>
-        <w:ind w:left="708"/>
         <w:rPr>
           <w:rStyle w:val="CdigoHTML"/>
-          <w:rFonts w:ascii="Arial" w:hAnsi="Arial" w:cs="Arial"/>
+          <w:rFonts w:ascii="Arial" w:eastAsiaTheme="minorHAnsi" w:hAnsi="Arial" w:cs="Arial"/>
           <w:sz w:val="22"/>
           <w:szCs w:val="22"/>
+          <w:lang w:eastAsia="es-CL"/>
         </w:rPr>
       </w:pPr>
       <w:r>
         <w:rPr>
           <w:rStyle w:val="CdigoHTML"/>
-          <w:rFonts w:ascii="Arial" w:hAnsi="Arial" w:cs="Arial"/>
+          <w:rFonts w:ascii="Arial" w:eastAsiaTheme="minorHAnsi" w:hAnsi="Arial" w:cs="Arial"/>
           <w:sz w:val="22"/>
           <w:szCs w:val="22"/>
-        </w:rPr>
-        <w:t>|</w:t>
+          <w:lang w:eastAsia="es-CL"/>
+        </w:rPr>
+        <w:t>├── requirements.txt        # Dependencias del proyecto</w:t>
       </w:r>
     </w:p>
     <w:p>
       <w:pPr>
-        <w:pStyle w:val="HTMLconformatoprevio"/>
-        <w:ind w:left="708"/>
         <w:rPr>
           <w:rStyle w:val="CdigoHTML"/>
-          <w:rFonts w:ascii="Arial" w:hAnsi="Arial" w:cs="Arial"/>
+          <w:rFonts w:ascii="Arial" w:eastAsiaTheme="minorHAnsi" w:hAnsi="Arial" w:cs="Arial"/>
           <w:sz w:val="22"/>
           <w:szCs w:val="22"/>
+          <w:lang w:eastAsia="es-CL"/>
         </w:rPr>
       </w:pPr>
       <w:r>
         <w:rPr>
           <w:rStyle w:val="CdigoHTML"/>
-          <w:rFonts w:ascii="Arial" w:hAnsi="Arial" w:cs="Arial"/>
+          <w:rFonts w:ascii="Arial" w:eastAsiaTheme="minorHAnsi" w:hAnsi="Arial" w:cs="Arial"/>
           <w:sz w:val="22"/>
           <w:szCs w:val="22"/>
-        </w:rPr>
-        <w:t>├── data/</w:t>
+          <w:lang w:eastAsia="es-CL"/>
+        </w:rPr>
+        <w:t>├── .</w:t>
+      </w:r>
+      <w:proofErr w:type="spellStart"/>
+      <w:r>
+        <w:rPr>
+          <w:rStyle w:val="CdigoHTML"/>
+          <w:rFonts w:ascii="Arial" w:eastAsiaTheme="minorHAnsi" w:hAnsi="Arial" w:cs="Arial"/>
+          <w:sz w:val="22"/>
+          <w:szCs w:val="22"/>
+          <w:lang w:eastAsia="es-CL"/>
+        </w:rPr>
+        <w:t>streamlit</w:t>
+      </w:r>
+      <w:proofErr w:type="spellEnd"/>
+      <w:r>
+        <w:rPr>
+          <w:rStyle w:val="CdigoHTML"/>
+          <w:rFonts w:ascii="Arial" w:eastAsiaTheme="minorHAnsi" w:hAnsi="Arial" w:cs="Arial"/>
+          <w:sz w:val="22"/>
+          <w:szCs w:val="22"/>
+          <w:lang w:eastAsia="es-CL"/>
+        </w:rPr>
+        <w:t>/</w:t>
       </w:r>
     </w:p>
     <w:p>
       <w:pPr>
-        <w:pStyle w:val="HTMLconformatoprevio"/>
-        <w:ind w:left="708"/>
         <w:rPr>
           <w:rStyle w:val="CdigoHTML"/>
-          <w:rFonts w:ascii="Arial" w:hAnsi="Arial" w:cs="Arial"/>
+          <w:rFonts w:ascii="Arial" w:eastAsiaTheme="minorHAnsi" w:hAnsi="Arial" w:cs="Arial"/>
           <w:sz w:val="22"/>
           <w:szCs w:val="22"/>
+          <w:lang w:eastAsia="es-CL"/>
         </w:rPr>
       </w:pPr>
       <w:r>
         <w:rPr>
           <w:rStyle w:val="CdigoHTML"/>
-          <w:rFonts w:ascii="Arial" w:hAnsi="Arial" w:cs="Arial"/>
+          <w:rFonts w:ascii="Arial" w:eastAsiaTheme="minorHAnsi" w:hAnsi="Arial" w:cs="Arial"/>
           <w:sz w:val="22"/>
           <w:szCs w:val="22"/>
-        </w:rPr>
-        <w:t xml:space="preserve">│   ├── </w:t>
-      </w:r>
+          <w:lang w:eastAsia="es-CL"/>
+        </w:rPr>
+        <w:t xml:space="preserve">│   ├── # </w:t>
+      </w:r>
+      <w:proofErr w:type="spellStart"/>
       <w:r>
         <w:rPr>
           <w:rStyle w:val="CdigoHTML"/>
-          <w:rFonts w:ascii="Arial" w:hAnsi="Arial" w:cs="Arial"/>
+          <w:rFonts w:ascii="Arial" w:eastAsiaTheme="minorHAnsi" w:hAnsi="Arial" w:cs="Arial"/>
           <w:sz w:val="22"/>
           <w:szCs w:val="22"/>
-        </w:rPr>
-        <w:t xml:space="preserve"># </w:t>
-      </w:r>
-      <w:proofErr w:type="spellStart"/>
+          <w:lang w:eastAsia="es-CL"/>
+        </w:rPr>
+        <w:t>config.toml</w:t>
+      </w:r>
+      <w:proofErr w:type="spellEnd"/>
       <w:r>
         <w:rPr>
           <w:rStyle w:val="CdigoHTML"/>
-          <w:rFonts w:ascii="Arial" w:hAnsi="Arial" w:cs="Arial"/>
+          <w:rFonts w:ascii="Arial" w:eastAsiaTheme="minorHAnsi" w:hAnsi="Arial" w:cs="Arial"/>
           <w:sz w:val="22"/>
           <w:szCs w:val="22"/>
-        </w:rPr>
-        <w:t>Dataset</w:t>
-      </w:r>
-      <w:proofErr w:type="spellEnd"/>
-      <w:r>
-        <w:rPr>
-          <w:rStyle w:val="CdigoHTML"/>
-          <w:rFonts w:ascii="Arial" w:hAnsi="Arial" w:cs="Arial"/>
-          <w:sz w:val="22"/>
-          <w:szCs w:val="22"/>
-        </w:rPr>
-        <w:t xml:space="preserve"> generado (dataset_cesfam_v1.csv)</w:t>
+          <w:lang w:eastAsia="es-CL"/>
+        </w:rPr>
+        <w:t xml:space="preserve"> # Modifica Fondo, letras y Tipografía</w:t>
       </w:r>
     </w:p>
     <w:p>
       <w:pPr>
-        <w:pStyle w:val="HTMLconformatoprevio"/>
-        <w:ind w:left="708"/>
         <w:rPr>
           <w:rStyle w:val="CdigoHTML"/>
-          <w:rFonts w:ascii="Arial" w:hAnsi="Arial" w:cs="Arial"/>
+          <w:rFonts w:ascii="Arial" w:eastAsiaTheme="minorHAnsi" w:hAnsi="Arial" w:cs="Arial"/>
           <w:sz w:val="22"/>
           <w:szCs w:val="22"/>
+          <w:lang w:eastAsia="es-CL"/>
         </w:rPr>
       </w:pPr>
       <w:r>
         <w:rPr>
           <w:rStyle w:val="CdigoHTML"/>
-          <w:rFonts w:ascii="Arial" w:hAnsi="Arial" w:cs="Arial"/>
+          <w:rFonts w:ascii="Arial" w:eastAsiaTheme="minorHAnsi" w:hAnsi="Arial" w:cs="Arial"/>
           <w:sz w:val="22"/>
           <w:szCs w:val="22"/>
-        </w:rPr>
-        <w:t>|</w:t>
+          <w:lang w:eastAsia="es-CL"/>
+        </w:rPr>
+        <w:t>├── data/</w:t>
       </w:r>
     </w:p>
     <w:p>
       <w:pPr>
-        <w:pStyle w:val="HTMLconformatoprevio"/>
-        <w:ind w:left="708"/>
         <w:rPr>
           <w:rStyle w:val="CdigoHTML"/>
-          <w:rFonts w:ascii="Arial" w:hAnsi="Arial" w:cs="Arial"/>
+          <w:rFonts w:ascii="Arial" w:eastAsiaTheme="minorHAnsi" w:hAnsi="Arial" w:cs="Arial"/>
           <w:sz w:val="22"/>
           <w:szCs w:val="22"/>
+          <w:lang w:eastAsia="es-CL"/>
         </w:rPr>
       </w:pPr>
       <w:r>
         <w:rPr>
           <w:rStyle w:val="CdigoHTML"/>
-          <w:rFonts w:ascii="Arial" w:hAnsi="Arial" w:cs="Arial"/>
+          <w:rFonts w:ascii="Arial" w:eastAsiaTheme="minorHAnsi" w:hAnsi="Arial" w:cs="Arial"/>
           <w:sz w:val="22"/>
           <w:szCs w:val="22"/>
-        </w:rPr>
-        <w:t xml:space="preserve">├── </w:t>
+          <w:lang w:eastAsia="es-CL"/>
+        </w:rPr>
+        <w:t xml:space="preserve">│   ├── # </w:t>
       </w:r>
       <w:proofErr w:type="spellStart"/>
       <w:r>
         <w:rPr>
           <w:rStyle w:val="CdigoHTML"/>
-          <w:rFonts w:ascii="Arial" w:hAnsi="Arial" w:cs="Arial"/>
+          <w:rFonts w:ascii="Arial" w:eastAsiaTheme="minorHAnsi" w:hAnsi="Arial" w:cs="Arial"/>
           <w:sz w:val="22"/>
           <w:szCs w:val="22"/>
-        </w:rPr>
-        <w:t>docs</w:t>
+          <w:lang w:eastAsia="es-CL"/>
+        </w:rPr>
+        <w:t>Dataset</w:t>
       </w:r>
       <w:proofErr w:type="spellEnd"/>
       <w:r>
         <w:rPr>
           <w:rStyle w:val="CdigoHTML"/>
-          <w:rFonts w:ascii="Arial" w:hAnsi="Arial" w:cs="Arial"/>
+          <w:rFonts w:ascii="Arial" w:eastAsiaTheme="minorHAnsi" w:hAnsi="Arial" w:cs="Arial"/>
           <w:sz w:val="22"/>
           <w:szCs w:val="22"/>
-        </w:rPr>
-        <w:t>/  &lt;-- Documentación y Evidencias</w:t>
+          <w:lang w:eastAsia="es-CL"/>
+        </w:rPr>
+        <w:t xml:space="preserve"> generado (dataset_cesfam_v1.csv)</w:t>
       </w:r>
     </w:p>
     <w:p>
       <w:pPr>
-        <w:pStyle w:val="HTMLconformatoprevio"/>
-        <w:ind w:left="708"/>
         <w:rPr>
           <w:rStyle w:val="CdigoHTML"/>
-          <w:rFonts w:ascii="Arial" w:hAnsi="Arial" w:cs="Arial"/>
+          <w:rFonts w:ascii="Arial" w:eastAsiaTheme="minorHAnsi" w:hAnsi="Arial" w:cs="Arial"/>
           <w:sz w:val="22"/>
           <w:szCs w:val="22"/>
+          <w:lang w:eastAsia="es-CL"/>
         </w:rPr>
       </w:pPr>
       <w:r>
         <w:rPr>
           <w:rStyle w:val="CdigoHTML"/>
-          <w:rFonts w:ascii="Arial" w:hAnsi="Arial" w:cs="Arial"/>
+          <w:rFonts w:ascii="Arial" w:eastAsiaTheme="minorHAnsi" w:hAnsi="Arial" w:cs="Arial"/>
           <w:sz w:val="22"/>
           <w:szCs w:val="22"/>
-        </w:rPr>
-        <w:t xml:space="preserve">│   └── </w:t>
-      </w:r>
-      <w:proofErr w:type="gramStart"/>
+          <w:lang w:eastAsia="es-CL"/>
+        </w:rPr>
+        <w:t xml:space="preserve">├── </w:t>
+      </w:r>
+      <w:proofErr w:type="spellStart"/>
       <w:r>
         <w:rPr>
           <w:rStyle w:val="CdigoHTML"/>
-          <w:rFonts w:ascii="Arial" w:hAnsi="Arial" w:cs="Arial"/>
+          <w:rFonts w:ascii="Arial" w:eastAsiaTheme="minorHAnsi" w:hAnsi="Arial" w:cs="Arial"/>
           <w:sz w:val="22"/>
           <w:szCs w:val="22"/>
-        </w:rPr>
-        <w:t>documentacion_tecnica.pdf  &lt;</w:t>
-      </w:r>
-      <w:proofErr w:type="gramEnd"/>
+          <w:lang w:eastAsia="es-CL"/>
+        </w:rPr>
+        <w:t>docs</w:t>
+      </w:r>
+      <w:proofErr w:type="spellEnd"/>
       <w:r>
         <w:rPr>
           <w:rStyle w:val="CdigoHTML"/>
-          <w:rFonts w:ascii="Arial" w:hAnsi="Arial" w:cs="Arial"/>
+          <w:rFonts w:ascii="Arial" w:eastAsiaTheme="minorHAnsi" w:hAnsi="Arial" w:cs="Arial"/>
           <w:sz w:val="22"/>
           <w:szCs w:val="22"/>
-        </w:rPr>
-        <w:t>-- Documentación Técnica (EDA, Modelo, Conclusiones) [cite: 82, 84]</w:t>
+          <w:lang w:eastAsia="es-CL"/>
+        </w:rPr>
+        <w:t xml:space="preserve">/ # Evidencias de pruebas funcionales y </w:t>
+      </w:r>
+      <w:proofErr w:type="spellStart"/>
+      <w:r>
+        <w:rPr>
+          <w:rStyle w:val="CdigoHTML"/>
+          <w:rFonts w:ascii="Arial" w:eastAsiaTheme="minorHAnsi" w:hAnsi="Arial" w:cs="Arial"/>
+          <w:sz w:val="22"/>
+          <w:szCs w:val="22"/>
+          <w:lang w:eastAsia="es-CL"/>
+        </w:rPr>
+        <w:t>documentacion</w:t>
+      </w:r>
+      <w:proofErr w:type="spellEnd"/>
+      <w:r>
+        <w:rPr>
+          <w:rStyle w:val="CdigoHTML"/>
+          <w:rFonts w:ascii="Arial" w:eastAsiaTheme="minorHAnsi" w:hAnsi="Arial" w:cs="Arial"/>
+          <w:sz w:val="22"/>
+          <w:szCs w:val="22"/>
+          <w:lang w:eastAsia="es-CL"/>
+        </w:rPr>
+        <w:t xml:space="preserve"> en general   </w:t>
       </w:r>
     </w:p>
     <w:p>
       <w:pPr>
-        <w:pStyle w:val="HTMLconformatoprevio"/>
-        <w:ind w:left="708"/>
         <w:rPr>
           <w:rStyle w:val="CdigoHTML"/>
-          <w:rFonts w:ascii="Arial" w:hAnsi="Arial" w:cs="Arial"/>
+          <w:rFonts w:ascii="Arial" w:eastAsiaTheme="minorHAnsi" w:hAnsi="Arial" w:cs="Arial"/>
           <w:sz w:val="22"/>
           <w:szCs w:val="22"/>
+          <w:lang w:eastAsia="es-CL"/>
         </w:rPr>
       </w:pPr>
       <w:r>
         <w:rPr>
           <w:rStyle w:val="CdigoHTML"/>
-          <w:rFonts w:ascii="Arial" w:hAnsi="Arial" w:cs="Arial"/>
+          <w:rFonts w:ascii="Arial" w:eastAsiaTheme="minorHAnsi" w:hAnsi="Arial" w:cs="Arial"/>
           <w:sz w:val="22"/>
           <w:szCs w:val="22"/>
-        </w:rPr>
-        <w:t>|</w:t>
+          <w:lang w:eastAsia="es-CL"/>
+        </w:rPr>
+        <w:t xml:space="preserve">├── </w:t>
+      </w:r>
+      <w:proofErr w:type="spellStart"/>
+      <w:r>
+        <w:rPr>
+          <w:rStyle w:val="CdigoHTML"/>
+          <w:rFonts w:ascii="Arial" w:eastAsiaTheme="minorHAnsi" w:hAnsi="Arial" w:cs="Arial"/>
+          <w:sz w:val="22"/>
+          <w:szCs w:val="22"/>
+          <w:lang w:eastAsia="es-CL"/>
+        </w:rPr>
+        <w:t>models</w:t>
+      </w:r>
+      <w:proofErr w:type="spellEnd"/>
+      <w:r>
+        <w:rPr>
+          <w:rStyle w:val="CdigoHTML"/>
+          <w:rFonts w:ascii="Arial" w:eastAsiaTheme="minorHAnsi" w:hAnsi="Arial" w:cs="Arial"/>
+          <w:sz w:val="22"/>
+          <w:szCs w:val="22"/>
+          <w:lang w:eastAsia="es-CL"/>
+        </w:rPr>
+        <w:t>/</w:t>
       </w:r>
     </w:p>
     <w:p>
       <w:pPr>
-        <w:pStyle w:val="HTMLconformatoprevio"/>
-        <w:ind w:left="708"/>
         <w:rPr>
           <w:rStyle w:val="CdigoHTML"/>
-          <w:rFonts w:ascii="Arial" w:hAnsi="Arial" w:cs="Arial"/>
+          <w:rFonts w:ascii="Arial" w:eastAsiaTheme="minorHAnsi" w:hAnsi="Arial" w:cs="Arial"/>
           <w:sz w:val="22"/>
           <w:szCs w:val="22"/>
+          <w:lang w:eastAsia="es-CL"/>
         </w:rPr>
       </w:pPr>
       <w:r>
         <w:rPr>
           <w:rStyle w:val="CdigoHTML"/>
-          <w:rFonts w:ascii="Arial" w:hAnsi="Arial" w:cs="Arial"/>
+          <w:rFonts w:ascii="Arial" w:eastAsiaTheme="minorHAnsi" w:hAnsi="Arial" w:cs="Arial"/>
           <w:sz w:val="22"/>
           <w:szCs w:val="22"/>
-        </w:rPr>
-        <w:t xml:space="preserve">├── </w:t>
+          <w:lang w:eastAsia="es-CL"/>
+        </w:rPr>
+        <w:t xml:space="preserve">│   └── </w:t>
       </w:r>
       <w:proofErr w:type="spellStart"/>
+      <w:proofErr w:type="gramStart"/>
       <w:r>
         <w:rPr>
           <w:rStyle w:val="CdigoHTML"/>
-          <w:rFonts w:ascii="Arial" w:hAnsi="Arial" w:cs="Arial"/>
+          <w:rFonts w:ascii="Arial" w:eastAsiaTheme="minorHAnsi" w:hAnsi="Arial" w:cs="Arial"/>
           <w:sz w:val="22"/>
           <w:szCs w:val="22"/>
-        </w:rPr>
-        <w:t>src</w:t>
+          <w:lang w:eastAsia="es-CL"/>
+        </w:rPr>
+        <w:t>model_pipeline.pkl</w:t>
       </w:r>
       <w:proofErr w:type="spellEnd"/>
-      <w:proofErr w:type="gramStart"/>
       <w:r>
         <w:rPr>
           <w:rStyle w:val="CdigoHTML"/>
-          <w:rFonts w:ascii="Arial" w:hAnsi="Arial" w:cs="Arial"/>
+          <w:rFonts w:ascii="Arial" w:eastAsiaTheme="minorHAnsi" w:hAnsi="Arial" w:cs="Arial"/>
           <w:sz w:val="22"/>
           <w:szCs w:val="22"/>
-        </w:rPr>
-        <w:t>/  &lt;</w:t>
+          <w:lang w:eastAsia="es-CL"/>
+        </w:rPr>
+        <w:t xml:space="preserve">  #</w:t>
       </w:r>
       <w:proofErr w:type="gramEnd"/>
       <w:r>
         <w:rPr>
           <w:rStyle w:val="CdigoHTML"/>
-          <w:rFonts w:ascii="Arial" w:hAnsi="Arial" w:cs="Arial"/>
+          <w:rFonts w:ascii="Arial" w:eastAsiaTheme="minorHAnsi" w:hAnsi="Arial" w:cs="Arial"/>
           <w:sz w:val="22"/>
           <w:szCs w:val="22"/>
-        </w:rPr>
-        <w:t>-- Código modular [cite: 17]</w:t>
+          <w:lang w:eastAsia="es-CL"/>
+        </w:rPr>
+        <w:t xml:space="preserve"> Modelo entrenado serializado</w:t>
       </w:r>
     </w:p>
     <w:p>
       <w:pPr>
-        <w:pStyle w:val="HTMLconformatoprevio"/>
-        <w:ind w:left="708"/>
         <w:rPr>
           <w:rStyle w:val="CdigoHTML"/>
-          <w:rFonts w:ascii="Arial" w:hAnsi="Arial" w:cs="Arial"/>
+          <w:rFonts w:ascii="Arial" w:eastAsiaTheme="minorHAnsi" w:hAnsi="Arial" w:cs="Arial"/>
           <w:sz w:val="22"/>
           <w:szCs w:val="22"/>
+          <w:lang w:eastAsia="es-CL"/>
         </w:rPr>
       </w:pPr>
       <w:r>
         <w:rPr>
           <w:rStyle w:val="CdigoHTML"/>
-          <w:rFonts w:ascii="Arial" w:hAnsi="Arial" w:cs="Arial"/>
+          <w:rFonts w:ascii="Arial" w:eastAsiaTheme="minorHAnsi" w:hAnsi="Arial" w:cs="Arial"/>
           <w:sz w:val="22"/>
           <w:szCs w:val="22"/>
-        </w:rPr>
-        <w:t>│   ├── api/</w:t>
+          <w:lang w:eastAsia="es-CL"/>
+        </w:rPr>
+        <w:t xml:space="preserve">├── </w:t>
+      </w:r>
+      <w:proofErr w:type="spellStart"/>
+      <w:r>
+        <w:rPr>
+          <w:rStyle w:val="CdigoHTML"/>
+          <w:rFonts w:ascii="Arial" w:eastAsiaTheme="minorHAnsi" w:hAnsi="Arial" w:cs="Arial"/>
+          <w:sz w:val="22"/>
+          <w:szCs w:val="22"/>
+          <w:lang w:eastAsia="es-CL"/>
+        </w:rPr>
+        <w:t>src</w:t>
+      </w:r>
+      <w:proofErr w:type="spellEnd"/>
+      <w:r>
+        <w:rPr>
+          <w:rStyle w:val="CdigoHTML"/>
+          <w:rFonts w:ascii="Arial" w:eastAsiaTheme="minorHAnsi" w:hAnsi="Arial" w:cs="Arial"/>
+          <w:sz w:val="22"/>
+          <w:szCs w:val="22"/>
+          <w:lang w:eastAsia="es-CL"/>
+        </w:rPr>
+        <w:t>/</w:t>
       </w:r>
     </w:p>
     <w:p>
       <w:pPr>
-        <w:pStyle w:val="HTMLconformatoprevio"/>
-        <w:ind w:left="708"/>
         <w:rPr>
           <w:rStyle w:val="CdigoHTML"/>
-          <w:rFonts w:ascii="Arial" w:hAnsi="Arial" w:cs="Arial"/>
+          <w:rFonts w:ascii="Arial" w:eastAsiaTheme="minorHAnsi" w:hAnsi="Arial" w:cs="Arial"/>
           <w:sz w:val="22"/>
           <w:szCs w:val="22"/>
+          <w:lang w:eastAsia="es-CL"/>
         </w:rPr>
       </w:pPr>
       <w:r>
         <w:rPr>
           <w:rStyle w:val="CdigoHTML"/>
-          <w:rFonts w:ascii="Arial" w:hAnsi="Arial" w:cs="Arial"/>
+          <w:rFonts w:ascii="Arial" w:eastAsiaTheme="minorHAnsi" w:hAnsi="Arial" w:cs="Arial"/>
           <w:sz w:val="22"/>
           <w:szCs w:val="22"/>
-        </w:rPr>
-        <w:t xml:space="preserve">│   │   ├── </w:t>
-      </w:r>
-      <w:proofErr w:type="gramStart"/>
-      <w:r>
-        <w:rPr>
-          <w:rStyle w:val="CdigoHTML"/>
-          <w:rFonts w:ascii="Arial" w:hAnsi="Arial" w:cs="Arial"/>
-          <w:sz w:val="22"/>
-          <w:szCs w:val="22"/>
-        </w:rPr>
-        <w:t>main.py  &lt;</w:t>
-      </w:r>
-      <w:proofErr w:type="gramEnd"/>
-      <w:r>
-        <w:rPr>
-          <w:rStyle w:val="CdigoHTML"/>
-          <w:rFonts w:ascii="Arial" w:hAnsi="Arial" w:cs="Arial"/>
-          <w:sz w:val="22"/>
-          <w:szCs w:val="22"/>
-        </w:rPr>
-        <w:t xml:space="preserve">-- Definición de la API REST y el </w:t>
-      </w:r>
-      <w:proofErr w:type="spellStart"/>
-      <w:r>
-        <w:rPr>
-          <w:rStyle w:val="CdigoHTML"/>
-          <w:rFonts w:ascii="Arial" w:hAnsi="Arial" w:cs="Arial"/>
-          <w:sz w:val="22"/>
-          <w:szCs w:val="22"/>
-        </w:rPr>
-        <w:t>endpoint</w:t>
-      </w:r>
-      <w:proofErr w:type="spellEnd"/>
-      <w:r>
-        <w:rPr>
-          <w:rStyle w:val="CdigoHTML"/>
-          <w:rFonts w:ascii="Arial" w:hAnsi="Arial" w:cs="Arial"/>
-          <w:sz w:val="22"/>
-          <w:szCs w:val="22"/>
-        </w:rPr>
-        <w:t xml:space="preserve"> /</w:t>
-      </w:r>
-      <w:proofErr w:type="spellStart"/>
-      <w:r>
-        <w:rPr>
-          <w:rStyle w:val="CdigoHTML"/>
-          <w:rFonts w:ascii="Arial" w:hAnsi="Arial" w:cs="Arial"/>
-          <w:sz w:val="22"/>
-          <w:szCs w:val="22"/>
-        </w:rPr>
-        <w:t>predict</w:t>
-      </w:r>
-      <w:proofErr w:type="spellEnd"/>
-      <w:r>
-        <w:rPr>
-          <w:rStyle w:val="CdigoHTML"/>
-          <w:rFonts w:ascii="Arial" w:hAnsi="Arial" w:cs="Arial"/>
-          <w:sz w:val="22"/>
-          <w:szCs w:val="22"/>
-        </w:rPr>
-        <w:t xml:space="preserve"> [cite: 60]</w:t>
+          <w:lang w:eastAsia="es-CL"/>
+        </w:rPr>
+        <w:t>│   ├── api/</w:t>
       </w:r>
     </w:p>
     <w:p>
       <w:pPr>
-        <w:pStyle w:val="HTMLconformatoprevio"/>
-        <w:ind w:left="708"/>
         <w:rPr>
           <w:rStyle w:val="CdigoHTML"/>
-          <w:rFonts w:ascii="Arial" w:hAnsi="Arial" w:cs="Arial"/>
+          <w:rFonts w:ascii="Arial" w:eastAsiaTheme="minorHAnsi" w:hAnsi="Arial" w:cs="Arial"/>
           <w:sz w:val="22"/>
           <w:szCs w:val="22"/>
+          <w:lang w:val="en-US" w:eastAsia="es-CL"/>
         </w:rPr>
       </w:pPr>
       <w:r>
         <w:rPr>
           <w:rStyle w:val="CdigoHTML"/>
-          <w:rFonts w:ascii="Arial" w:hAnsi="Arial" w:cs="Arial"/>
+          <w:rFonts w:ascii="Arial" w:eastAsiaTheme="minorHAnsi" w:hAnsi="Arial" w:cs="Arial"/>
           <w:sz w:val="22"/>
           <w:szCs w:val="22"/>
-        </w:rPr>
-        <w:t xml:space="preserve">│   │   └── </w:t>
-      </w:r>
-      <w:proofErr w:type="gramStart"/>
+          <w:lang w:val="en-US" w:eastAsia="es-CL"/>
+        </w:rPr>
+        <w:t xml:space="preserve">│   │   ├── main.py         # API </w:t>
+      </w:r>
+      <w:proofErr w:type="spellStart"/>
       <w:r>
         <w:rPr>
           <w:rStyle w:val="CdigoHTML"/>
-          <w:rFonts w:ascii="Arial" w:hAnsi="Arial" w:cs="Arial"/>
+          <w:rFonts w:ascii="Arial" w:eastAsiaTheme="minorHAnsi" w:hAnsi="Arial" w:cs="Arial"/>
           <w:sz w:val="22"/>
           <w:szCs w:val="22"/>
-        </w:rPr>
-        <w:t>model_loader.py  &lt;</w:t>
-      </w:r>
-      <w:proofErr w:type="gramEnd"/>
+          <w:lang w:val="en-US" w:eastAsia="es-CL"/>
+        </w:rPr>
+        <w:t>FastAPI</w:t>
+      </w:r>
+      <w:proofErr w:type="spellEnd"/>
       <w:r>
         <w:rPr>
           <w:rStyle w:val="CdigoHTML"/>
-          <w:rFonts w:ascii="Arial" w:hAnsi="Arial" w:cs="Arial"/>
+          <w:rFonts w:ascii="Arial" w:eastAsiaTheme="minorHAnsi" w:hAnsi="Arial" w:cs="Arial"/>
           <w:sz w:val="22"/>
           <w:szCs w:val="22"/>
-        </w:rPr>
-        <w:t>-- Función para cargar el modelo serializado [cite: 63]</w:t>
+          <w:lang w:val="en-US" w:eastAsia="es-CL"/>
+        </w:rPr>
+        <w:t xml:space="preserve"> (Endpoint /predict)</w:t>
       </w:r>
     </w:p>
     <w:p>
       <w:pPr>
-        <w:pStyle w:val="HTMLconformatoprevio"/>
-        <w:ind w:left="708"/>
         <w:rPr>
           <w:rStyle w:val="CdigoHTML"/>
-          <w:rFonts w:ascii="Arial" w:hAnsi="Arial" w:cs="Arial"/>
+          <w:rFonts w:ascii="Arial" w:eastAsiaTheme="minorHAnsi" w:hAnsi="Arial" w:cs="Arial"/>
           <w:sz w:val="22"/>
           <w:szCs w:val="22"/>
+          <w:lang w:eastAsia="es-CL"/>
         </w:rPr>
       </w:pPr>
       <w:r>
         <w:rPr>
           <w:rStyle w:val="CdigoHTML"/>
-          <w:rFonts w:ascii="Arial" w:hAnsi="Arial" w:cs="Arial"/>
+          <w:rFonts w:ascii="Arial" w:eastAsiaTheme="minorHAnsi" w:hAnsi="Arial" w:cs="Arial"/>
           <w:sz w:val="22"/>
           <w:szCs w:val="22"/>
-        </w:rPr>
-        <w:t xml:space="preserve">│   ├── </w:t>
-      </w:r>
-      <w:proofErr w:type="spellStart"/>
-      <w:r>
-        <w:rPr>
-          <w:rStyle w:val="CdigoHTML"/>
-          <w:rFonts w:ascii="Arial" w:hAnsi="Arial" w:cs="Arial"/>
-          <w:sz w:val="22"/>
-          <w:szCs w:val="22"/>
-        </w:rPr>
-        <w:t>dashboard</w:t>
-      </w:r>
-      <w:proofErr w:type="spellEnd"/>
-      <w:r>
-        <w:rPr>
-          <w:rStyle w:val="CdigoHTML"/>
-          <w:rFonts w:ascii="Arial" w:hAnsi="Arial" w:cs="Arial"/>
-          <w:sz w:val="22"/>
-          <w:szCs w:val="22"/>
-        </w:rPr>
-        <w:t>/</w:t>
+          <w:lang w:eastAsia="es-CL"/>
+        </w:rPr>
+        <w:t>│   │   └── model_loader.py # Cargador del modelo</w:t>
       </w:r>
     </w:p>
     <w:p>
       <w:pPr>
-        <w:pStyle w:val="HTMLconformatoprevio"/>
-        <w:ind w:left="708"/>
         <w:rPr>
           <w:rStyle w:val="CdigoHTML"/>
-          <w:rFonts w:ascii="Arial" w:hAnsi="Arial" w:cs="Arial"/>
+          <w:rFonts w:ascii="Arial" w:eastAsiaTheme="minorHAnsi" w:hAnsi="Arial" w:cs="Arial"/>
           <w:sz w:val="22"/>
           <w:szCs w:val="22"/>
-          <w:lang w:val="en-US"/>
+          <w:lang w:eastAsia="es-CL"/>
         </w:rPr>
       </w:pPr>
       <w:r>
         <w:rPr>
           <w:rStyle w:val="CdigoHTML"/>
-          <w:rFonts w:ascii="Arial" w:hAnsi="Arial" w:cs="Arial"/>
+          <w:rFonts w:ascii="Arial" w:eastAsiaTheme="minorHAnsi" w:hAnsi="Arial" w:cs="Arial"/>
           <w:sz w:val="22"/>
           <w:szCs w:val="22"/>
-          <w:lang w:val="en-US"/>
-        </w:rPr>
-        <w:t xml:space="preserve">│   │   └── </w:t>
-      </w:r>
-      <w:proofErr w:type="gramStart"/>
+          <w:lang w:eastAsia="es-CL"/>
+        </w:rPr>
+        <w:t xml:space="preserve">│   ├── </w:t>
+      </w:r>
+      <w:proofErr w:type="spellStart"/>
       <w:r>
         <w:rPr>
           <w:rStyle w:val="CdigoHTML"/>
-          <w:rFonts w:ascii="Arial" w:hAnsi="Arial" w:cs="Arial"/>
+          <w:rFonts w:ascii="Arial" w:eastAsiaTheme="minorHAnsi" w:hAnsi="Arial" w:cs="Arial"/>
           <w:sz w:val="22"/>
           <w:szCs w:val="22"/>
-          <w:lang w:val="en-US"/>
-        </w:rPr>
-        <w:t>dashboard.py  &lt;</w:t>
-      </w:r>
-      <w:proofErr w:type="gramEnd"/>
+          <w:lang w:eastAsia="es-CL"/>
+        </w:rPr>
+        <w:t>dashboard</w:t>
+      </w:r>
+      <w:proofErr w:type="spellEnd"/>
       <w:r>
         <w:rPr>
           <w:rStyle w:val="CdigoHTML"/>
-          <w:rFonts w:ascii="Arial" w:hAnsi="Arial" w:cs="Arial"/>
+          <w:rFonts w:ascii="Arial" w:eastAsiaTheme="minorHAnsi" w:hAnsi="Arial" w:cs="Arial"/>
           <w:sz w:val="22"/>
           <w:szCs w:val="22"/>
-          <w:lang w:val="en-US"/>
-        </w:rPr>
-        <w:t xml:space="preserve">-- Script de la </w:t>
-      </w:r>
-      <w:proofErr w:type="spellStart"/>
-      <w:r>
-        <w:rPr>
-          <w:rStyle w:val="CdigoHTML"/>
-          <w:rFonts w:ascii="Arial" w:hAnsi="Arial" w:cs="Arial"/>
-          <w:sz w:val="22"/>
-          <w:szCs w:val="22"/>
-          <w:lang w:val="en-US"/>
-        </w:rPr>
-        <w:t>interfaz</w:t>
-      </w:r>
-      <w:proofErr w:type="spellEnd"/>
-      <w:r>
-        <w:rPr>
-          <w:rStyle w:val="CdigoHTML"/>
-          <w:rFonts w:ascii="Arial" w:hAnsi="Arial" w:cs="Arial"/>
-          <w:sz w:val="22"/>
-          <w:szCs w:val="22"/>
-          <w:lang w:val="en-US"/>
-        </w:rPr>
-        <w:t xml:space="preserve"> web (Dashboard) [cite: 59]</w:t>
+          <w:lang w:eastAsia="es-CL"/>
+        </w:rPr>
+        <w:t>/</w:t>
       </w:r>
     </w:p>
     <w:p>
       <w:pPr>
-        <w:pStyle w:val="HTMLconformatoprevio"/>
-        <w:ind w:left="708"/>
-        <w:rPr>
-          <w:rFonts w:ascii="Arial" w:hAnsi="Arial" w:cs="Arial"/>
+        <w:rPr>
+          <w:rStyle w:val="CdigoHTML"/>
+          <w:rFonts w:ascii="Arial" w:eastAsiaTheme="minorHAnsi" w:hAnsi="Arial" w:cs="Arial"/>
           <w:sz w:val="22"/>
           <w:szCs w:val="22"/>
+          <w:lang w:eastAsia="es-CL"/>
         </w:rPr>
       </w:pPr>
       <w:r>
         <w:rPr>
           <w:rStyle w:val="CdigoHTML"/>
-          <w:rFonts w:ascii="Arial" w:hAnsi="Arial" w:cs="Arial"/>
+          <w:rFonts w:ascii="Arial" w:eastAsiaTheme="minorHAnsi" w:hAnsi="Arial" w:cs="Arial"/>
           <w:sz w:val="22"/>
           <w:szCs w:val="22"/>
-        </w:rPr>
-        <w:t>│</w:t>
-      </w:r>
-      <w:r>
-        <w:rPr>
-          <w:rFonts w:ascii="Arial" w:hAnsi="Arial" w:cs="Arial"/>
+          <w:lang w:eastAsia="es-CL"/>
+        </w:rPr>
+        <w:t xml:space="preserve">│   │   └── dashboard.py    # Interfaz </w:t>
+      </w:r>
+      <w:proofErr w:type="spellStart"/>
+      <w:r>
+        <w:rPr>
+          <w:rStyle w:val="CdigoHTML"/>
+          <w:rFonts w:ascii="Arial" w:eastAsiaTheme="minorHAnsi" w:hAnsi="Arial" w:cs="Arial"/>
           <w:sz w:val="22"/>
           <w:szCs w:val="22"/>
-        </w:rPr>
-        <w:tab/>
-        <w:t xml:space="preserve">   </w:t>
-      </w:r>
-      <w:r>
-        <w:rPr>
-          <w:rStyle w:val="CdigoHTML"/>
-          <w:rFonts w:ascii="Arial" w:hAnsi="Arial" w:cs="Arial"/>
-          <w:sz w:val="22"/>
-          <w:szCs w:val="22"/>
-        </w:rPr>
-        <w:t>├──</w:t>
-      </w:r>
-      <w:r>
-        <w:rPr>
-          <w:rFonts w:ascii="Arial" w:hAnsi="Arial" w:cs="Arial"/>
-          <w:sz w:val="22"/>
-          <w:szCs w:val="22"/>
-        </w:rPr>
-        <w:t xml:space="preserve"> </w:t>
-      </w:r>
-      <w:proofErr w:type="spellStart"/>
-      <w:r>
-        <w:rPr>
-          <w:rFonts w:ascii="Arial" w:hAnsi="Arial" w:cs="Arial"/>
-          <w:sz w:val="22"/>
-          <w:szCs w:val="22"/>
-        </w:rPr>
-        <w:t>data_prep</w:t>
-      </w:r>
-      <w:proofErr w:type="spellEnd"/>
-      <w:r>
-        <w:rPr>
-          <w:rFonts w:ascii="Arial" w:hAnsi="Arial" w:cs="Arial"/>
-          <w:sz w:val="22"/>
-          <w:szCs w:val="22"/>
-        </w:rPr>
-        <w:t xml:space="preserve">/ │ │ </w:t>
-      </w:r>
-    </w:p>
-    <w:p>
-      <w:pPr>
-        <w:pStyle w:val="HTMLconformatoprevio"/>
-        <w:ind w:left="708"/>
-        <w:rPr>
-          <w:rStyle w:val="CdigoHTML"/>
-          <w:rFonts w:ascii="Arial" w:hAnsi="Arial" w:cs="Arial"/>
-          <w:sz w:val="22"/>
-          <w:szCs w:val="22"/>
-        </w:rPr>
-      </w:pPr>
-      <w:r>
-        <w:rPr>
-          <w:rStyle w:val="CdigoHTML"/>
-          <w:rFonts w:ascii="Arial" w:hAnsi="Arial" w:cs="Arial"/>
-          <w:sz w:val="22"/>
-          <w:szCs w:val="22"/>
-        </w:rPr>
-        <w:t>│</w:t>
-      </w:r>
-      <w:r>
-        <w:rPr>
-          <w:rFonts w:ascii="Arial" w:hAnsi="Arial" w:cs="Arial"/>
-          <w:sz w:val="22"/>
-          <w:szCs w:val="22"/>
-        </w:rPr>
-        <w:tab/>
-        <w:t xml:space="preserve">       </w:t>
-      </w:r>
-      <w:r>
-        <w:rPr>
-          <w:rFonts w:ascii="Arial" w:hAnsi="Arial" w:cs="Arial"/>
-          <w:sz w:val="22"/>
-          <w:szCs w:val="22"/>
-        </w:rPr>
-        <w:t xml:space="preserve">└── **data_generator.py** &lt;-- **Script para crear el </w:t>
-      </w:r>
-      <w:proofErr w:type="spellStart"/>
-      <w:r>
-        <w:rPr>
-          <w:rFonts w:ascii="Arial" w:hAnsi="Arial" w:cs="Arial"/>
-          <w:sz w:val="22"/>
-          <w:szCs w:val="22"/>
-        </w:rPr>
-        <w:t>dataset</w:t>
-      </w:r>
-      <w:proofErr w:type="spellEnd"/>
-      <w:r>
-        <w:rPr>
-          <w:rFonts w:ascii="Arial" w:hAnsi="Arial" w:cs="Arial"/>
-          <w:sz w:val="22"/>
-          <w:szCs w:val="22"/>
-        </w:rPr>
-        <w:t xml:space="preserve"> sintético** </w:t>
-      </w:r>
-      <w:r>
-        <w:rPr>
-          <w:rFonts w:ascii="Segoe UI Emoji" w:hAnsi="Segoe UI Emoji" w:cs="Segoe UI Emoji"/>
-          <w:sz w:val="22"/>
-          <w:szCs w:val="22"/>
-        </w:rPr>
-        <w:t>💡</w:t>
-      </w:r>
-    </w:p>
-    <w:p>
-      <w:pPr>
-        <w:pStyle w:val="HTMLconformatoprevio"/>
-        <w:ind w:left="708"/>
-        <w:rPr>
-          <w:rStyle w:val="CdigoHTML"/>
-          <w:rFonts w:ascii="Arial" w:hAnsi="Arial" w:cs="Arial"/>
-          <w:sz w:val="22"/>
-          <w:szCs w:val="22"/>
-        </w:rPr>
-      </w:pPr>
-      <w:r>
-        <w:rPr>
-          <w:rStyle w:val="CdigoHTML"/>
-          <w:rFonts w:ascii="Arial" w:hAnsi="Arial" w:cs="Arial"/>
-          <w:sz w:val="22"/>
-          <w:szCs w:val="22"/>
-        </w:rPr>
-        <w:t xml:space="preserve">│   └── </w:t>
-      </w:r>
-      <w:proofErr w:type="spellStart"/>
-      <w:r>
-        <w:rPr>
-          <w:rStyle w:val="CdigoHTML"/>
-          <w:rFonts w:ascii="Arial" w:hAnsi="Arial" w:cs="Arial"/>
-          <w:sz w:val="22"/>
-          <w:szCs w:val="22"/>
-        </w:rPr>
-        <w:t>modeling</w:t>
-      </w:r>
-      <w:proofErr w:type="spellEnd"/>
-      <w:r>
-        <w:rPr>
-          <w:rStyle w:val="CdigoHTML"/>
-          <w:rFonts w:ascii="Arial" w:hAnsi="Arial" w:cs="Arial"/>
-          <w:sz w:val="22"/>
-          <w:szCs w:val="22"/>
-        </w:rPr>
-        <w:t>/</w:t>
-      </w:r>
-    </w:p>
-    <w:p>
-      <w:pPr>
-        <w:pStyle w:val="HTMLconformatoprevio"/>
-        <w:ind w:left="708"/>
-        <w:rPr>
-          <w:rStyle w:val="CdigoHTML"/>
-          <w:rFonts w:ascii="Arial" w:hAnsi="Arial" w:cs="Arial"/>
-          <w:sz w:val="22"/>
-          <w:szCs w:val="22"/>
-        </w:rPr>
-      </w:pPr>
-      <w:r>
-        <w:rPr>
-          <w:rStyle w:val="CdigoHTML"/>
-          <w:rFonts w:ascii="Arial" w:hAnsi="Arial" w:cs="Arial"/>
-          <w:sz w:val="22"/>
-          <w:szCs w:val="22"/>
-        </w:rPr>
-        <w:t xml:space="preserve">│       ├── </w:t>
-      </w:r>
-      <w:proofErr w:type="gramStart"/>
-      <w:r>
-        <w:rPr>
-          <w:rStyle w:val="CdigoHTML"/>
-          <w:rFonts w:ascii="Arial" w:hAnsi="Arial" w:cs="Arial"/>
-          <w:sz w:val="22"/>
-          <w:szCs w:val="22"/>
-        </w:rPr>
-        <w:t>pipeline.py  &lt;</w:t>
-      </w:r>
-      <w:proofErr w:type="gramEnd"/>
-      <w:r>
-        <w:rPr>
-          <w:rStyle w:val="CdigoHTML"/>
-          <w:rFonts w:ascii="Arial" w:hAnsi="Arial" w:cs="Arial"/>
-          <w:sz w:val="22"/>
-          <w:szCs w:val="22"/>
-        </w:rPr>
-        <w:t>-- Definición del Pipeline de preprocesamiento [cite: 51]</w:t>
-      </w:r>
-    </w:p>
-    <w:p>
-      <w:pPr>
-        <w:pStyle w:val="HTMLconformatoprevio"/>
-        <w:ind w:left="708"/>
-        <w:rPr>
-          <w:rStyle w:val="CdigoHTML"/>
-          <w:rFonts w:ascii="Arial" w:hAnsi="Arial" w:cs="Arial"/>
-          <w:sz w:val="22"/>
-          <w:szCs w:val="22"/>
-        </w:rPr>
-      </w:pPr>
-      <w:r>
-        <w:rPr>
-          <w:rStyle w:val="CdigoHTML"/>
-          <w:rFonts w:ascii="Arial" w:hAnsi="Arial" w:cs="Arial"/>
-          <w:sz w:val="22"/>
-          <w:szCs w:val="22"/>
-        </w:rPr>
-        <w:t xml:space="preserve">│       └── </w:t>
-      </w:r>
-      <w:proofErr w:type="gramStart"/>
-      <w:r>
-        <w:rPr>
-          <w:rStyle w:val="CdigoHTML"/>
-          <w:rFonts w:ascii="Arial" w:hAnsi="Arial" w:cs="Arial"/>
-          <w:sz w:val="22"/>
-          <w:szCs w:val="22"/>
-        </w:rPr>
-        <w:t>train.py  &lt;</w:t>
-      </w:r>
-      <w:proofErr w:type="gramEnd"/>
-      <w:r>
-        <w:rPr>
-          <w:rStyle w:val="CdigoHTML"/>
-          <w:rFonts w:ascii="Arial" w:hAnsi="Arial" w:cs="Arial"/>
-          <w:sz w:val="22"/>
-          <w:szCs w:val="22"/>
-        </w:rPr>
-        <w:t>-- Script de entrenamiento, validación y métricas [cite: 53, 55]</w:t>
-      </w:r>
-    </w:p>
-    <w:p>
-      <w:pPr>
-        <w:pStyle w:val="HTMLconformatoprevio"/>
-        <w:ind w:left="708"/>
-        <w:rPr>
-          <w:rStyle w:val="CdigoHTML"/>
-          <w:rFonts w:ascii="Arial" w:hAnsi="Arial" w:cs="Arial"/>
-          <w:sz w:val="22"/>
-          <w:szCs w:val="22"/>
-        </w:rPr>
-      </w:pPr>
-      <w:r>
-        <w:rPr>
-          <w:rStyle w:val="CdigoHTML"/>
-          <w:rFonts w:ascii="Arial" w:hAnsi="Arial" w:cs="Arial"/>
-          <w:sz w:val="22"/>
-          <w:szCs w:val="22"/>
-        </w:rPr>
-        <w:t>|</w:t>
-      </w:r>
-    </w:p>
-    <w:p>
-      <w:pPr>
-        <w:pStyle w:val="HTMLconformatoprevio"/>
-        <w:ind w:left="708"/>
-        <w:rPr>
-          <w:rStyle w:val="CdigoHTML"/>
-          <w:rFonts w:ascii="Arial" w:hAnsi="Arial" w:cs="Arial"/>
-          <w:sz w:val="22"/>
-          <w:szCs w:val="22"/>
-        </w:rPr>
-      </w:pPr>
-      <w:r>
-        <w:rPr>
-          <w:rStyle w:val="CdigoHTML"/>
-          <w:rFonts w:ascii="Arial" w:hAnsi="Arial" w:cs="Arial"/>
-          <w:sz w:val="22"/>
-          <w:szCs w:val="22"/>
-        </w:rPr>
-        <w:t xml:space="preserve">├── </w:t>
-      </w:r>
-      <w:proofErr w:type="spellStart"/>
-      <w:r>
-        <w:rPr>
-          <w:rStyle w:val="CdigoHTML"/>
-          <w:rFonts w:ascii="Arial" w:hAnsi="Arial" w:cs="Arial"/>
-          <w:sz w:val="22"/>
-          <w:szCs w:val="22"/>
-        </w:rPr>
-        <w:t>models</w:t>
-      </w:r>
-      <w:proofErr w:type="spellEnd"/>
-      <w:r>
-        <w:rPr>
-          <w:rStyle w:val="CdigoHTML"/>
-          <w:rFonts w:ascii="Arial" w:hAnsi="Arial" w:cs="Arial"/>
-          <w:sz w:val="22"/>
-          <w:szCs w:val="22"/>
-        </w:rPr>
-        <w:t>/</w:t>
-      </w:r>
-    </w:p>
-    <w:p>
-      <w:pPr>
-        <w:pStyle w:val="HTMLconformatoprevio"/>
-        <w:ind w:left="708"/>
-        <w:rPr>
-          <w:rStyle w:val="CdigoHTML"/>
-          <w:rFonts w:ascii="Arial" w:hAnsi="Arial" w:cs="Arial"/>
-          <w:sz w:val="22"/>
-          <w:szCs w:val="22"/>
-        </w:rPr>
-      </w:pPr>
-      <w:r>
-        <w:rPr>
-          <w:rStyle w:val="CdigoHTML"/>
-          <w:rFonts w:ascii="Arial" w:hAnsi="Arial" w:cs="Arial"/>
-          <w:sz w:val="22"/>
-          <w:szCs w:val="22"/>
-        </w:rPr>
-        <w:t xml:space="preserve">│   └── </w:t>
-      </w:r>
-      <w:proofErr w:type="spellStart"/>
-      <w:proofErr w:type="gramStart"/>
-      <w:r>
-        <w:rPr>
-          <w:rStyle w:val="CdigoHTML"/>
-          <w:rFonts w:ascii="Arial" w:hAnsi="Arial" w:cs="Arial"/>
-          <w:sz w:val="22"/>
-          <w:szCs w:val="22"/>
-        </w:rPr>
-        <w:t>model_pipeline.pkl</w:t>
-      </w:r>
-      <w:proofErr w:type="spellEnd"/>
-      <w:r>
-        <w:rPr>
-          <w:rStyle w:val="CdigoHTML"/>
-          <w:rFonts w:ascii="Arial" w:hAnsi="Arial" w:cs="Arial"/>
-          <w:sz w:val="22"/>
-          <w:szCs w:val="22"/>
-        </w:rPr>
-        <w:t xml:space="preserve">  &lt;</w:t>
-      </w:r>
-      <w:proofErr w:type="gramEnd"/>
-      <w:r>
-        <w:rPr>
-          <w:rStyle w:val="CdigoHTML"/>
-          <w:rFonts w:ascii="Arial" w:hAnsi="Arial" w:cs="Arial"/>
-          <w:sz w:val="22"/>
-          <w:szCs w:val="22"/>
-        </w:rPr>
-        <w:t>-- Modelo predictivo entrenado y serializado [cite: 19]</w:t>
-      </w:r>
-    </w:p>
-    <w:p>
-      <w:pPr>
-        <w:pStyle w:val="HTMLconformatoprevio"/>
-        <w:ind w:left="708"/>
-        <w:rPr>
-          <w:rStyle w:val="CdigoHTML"/>
-          <w:rFonts w:ascii="Arial" w:hAnsi="Arial" w:cs="Arial"/>
-          <w:sz w:val="22"/>
-          <w:szCs w:val="22"/>
-          <w:lang w:val="en-US"/>
-        </w:rPr>
-      </w:pPr>
-      <w:r>
-        <w:rPr>
-          <w:rStyle w:val="CdigoHTML"/>
-          <w:rFonts w:ascii="Arial" w:hAnsi="Arial" w:cs="Arial"/>
-          <w:sz w:val="22"/>
-          <w:szCs w:val="22"/>
-          <w:lang w:val="en-US"/>
-        </w:rPr>
-        <w:t>|</w:t>
-      </w:r>
-    </w:p>
-    <w:p>
-      <w:pPr>
-        <w:pStyle w:val="HTMLconformatoprevio"/>
-        <w:ind w:left="708"/>
-        <w:rPr>
-          <w:rStyle w:val="CdigoHTML"/>
-          <w:rFonts w:ascii="Arial" w:hAnsi="Arial" w:cs="Arial"/>
-          <w:sz w:val="22"/>
-          <w:szCs w:val="22"/>
-          <w:lang w:val="en-US"/>
-        </w:rPr>
-      </w:pPr>
-      <w:r>
-        <w:rPr>
-          <w:rStyle w:val="CdigoHTML"/>
-          <w:rFonts w:ascii="Arial" w:hAnsi="Arial" w:cs="Arial"/>
-          <w:sz w:val="22"/>
-          <w:szCs w:val="22"/>
-          <w:lang w:val="en-US"/>
-        </w:rPr>
-        <w:t>└── tests</w:t>
-      </w:r>
-      <w:proofErr w:type="gramStart"/>
-      <w:r>
-        <w:rPr>
-          <w:rStyle w:val="CdigoHTML"/>
-          <w:rFonts w:ascii="Arial" w:hAnsi="Arial" w:cs="Arial"/>
-          <w:sz w:val="22"/>
-          <w:szCs w:val="22"/>
-          <w:lang w:val="en-US"/>
-        </w:rPr>
-        <w:t>/  &lt;</w:t>
-      </w:r>
-      <w:proofErr w:type="gramEnd"/>
-      <w:r>
-        <w:rPr>
-          <w:rStyle w:val="CdigoHTML"/>
-          <w:rFonts w:ascii="Arial" w:hAnsi="Arial" w:cs="Arial"/>
-          <w:sz w:val="22"/>
-          <w:szCs w:val="22"/>
-          <w:lang w:val="en-US"/>
-        </w:rPr>
-        <w:t xml:space="preserve">-- Scripts </w:t>
-      </w:r>
-      <w:proofErr w:type="gramStart"/>
-      <w:r>
-        <w:rPr>
-          <w:rStyle w:val="CdigoHTML"/>
-          <w:rFonts w:ascii="Arial" w:hAnsi="Arial" w:cs="Arial"/>
-          <w:sz w:val="22"/>
-          <w:szCs w:val="22"/>
-          <w:lang w:val="en-US"/>
-        </w:rPr>
-        <w:t>para Tests</w:t>
-      </w:r>
-      <w:proofErr w:type="gramEnd"/>
-      <w:r>
-        <w:rPr>
-          <w:rStyle w:val="CdigoHTML"/>
-          <w:rFonts w:ascii="Arial" w:hAnsi="Arial" w:cs="Arial"/>
-          <w:sz w:val="22"/>
-          <w:szCs w:val="22"/>
-          <w:lang w:val="en-US"/>
-        </w:rPr>
-        <w:t xml:space="preserve"> </w:t>
-      </w:r>
-      <w:proofErr w:type="spellStart"/>
-      <w:r>
-        <w:rPr>
-          <w:rStyle w:val="CdigoHTML"/>
-          <w:rFonts w:ascii="Arial" w:hAnsi="Arial" w:cs="Arial"/>
-          <w:sz w:val="22"/>
-          <w:szCs w:val="22"/>
-          <w:lang w:val="en-US"/>
-        </w:rPr>
-        <w:t>Unitarios</w:t>
+          <w:lang w:eastAsia="es-CL"/>
+        </w:rPr>
+        <w:t>Streamlit</w:t>
       </w:r>
       <w:proofErr w:type="spellEnd"/>
     </w:p>
     <w:p>
       <w:pPr>
-        <w:pStyle w:val="HTMLconformatoprevio"/>
-        <w:ind w:left="708"/>
         <w:rPr>
           <w:rStyle w:val="CdigoHTML"/>
-          <w:rFonts w:ascii="Arial" w:hAnsi="Arial" w:cs="Arial"/>
+          <w:rFonts w:ascii="Arial" w:eastAsiaTheme="minorHAnsi" w:hAnsi="Arial" w:cs="Arial"/>
           <w:sz w:val="22"/>
           <w:szCs w:val="22"/>
-          <w:lang w:val="en-US"/>
+          <w:lang w:eastAsia="es-CL"/>
         </w:rPr>
       </w:pPr>
       <w:r>
         <w:rPr>
           <w:rStyle w:val="CdigoHTML"/>
-          <w:rFonts w:ascii="Arial" w:hAnsi="Arial" w:cs="Arial"/>
+          <w:rFonts w:ascii="Arial" w:eastAsiaTheme="minorHAnsi" w:hAnsi="Arial" w:cs="Arial"/>
           <w:sz w:val="22"/>
           <w:szCs w:val="22"/>
-          <w:lang w:val="en-US"/>
-        </w:rPr>
-        <w:t xml:space="preserve">    ├── test_preprocess.py</w:t>
+          <w:lang w:eastAsia="es-CL"/>
+        </w:rPr>
+        <w:t xml:space="preserve">│   ├── </w:t>
+      </w:r>
+      <w:proofErr w:type="spellStart"/>
+      <w:r>
+        <w:rPr>
+          <w:rStyle w:val="CdigoHTML"/>
+          <w:rFonts w:ascii="Arial" w:eastAsiaTheme="minorHAnsi" w:hAnsi="Arial" w:cs="Arial"/>
+          <w:sz w:val="22"/>
+          <w:szCs w:val="22"/>
+          <w:lang w:eastAsia="es-CL"/>
+        </w:rPr>
+        <w:t>data_prep</w:t>
+      </w:r>
+      <w:proofErr w:type="spellEnd"/>
+      <w:r>
+        <w:rPr>
+          <w:rStyle w:val="CdigoHTML"/>
+          <w:rFonts w:ascii="Arial" w:eastAsiaTheme="minorHAnsi" w:hAnsi="Arial" w:cs="Arial"/>
+          <w:sz w:val="22"/>
+          <w:szCs w:val="22"/>
+          <w:lang w:eastAsia="es-CL"/>
+        </w:rPr>
+        <w:t>/</w:t>
       </w:r>
     </w:p>
     <w:p>
       <w:pPr>
-        <w:pStyle w:val="HTMLconformatoprevio"/>
-        <w:ind w:left="708"/>
-        <w:rPr>
-          <w:rFonts w:ascii="Arial" w:hAnsi="Arial" w:cs="Arial"/>
-        </w:rPr>
-      </w:pPr>
-      <w:r>
         <w:rPr>
           <w:rStyle w:val="CdigoHTML"/>
-          <w:rFonts w:ascii="Arial" w:hAnsi="Arial" w:cs="Arial"/>
+          <w:rFonts w:ascii="Arial" w:eastAsiaTheme="minorHAnsi" w:hAnsi="Arial" w:cs="Arial"/>
           <w:sz w:val="22"/>
           <w:szCs w:val="22"/>
-          <w:lang w:val="en-US"/>
-        </w:rPr>
-        <w:t xml:space="preserve">    </w:t>
-      </w:r>
+          <w:lang w:eastAsia="es-CL"/>
+        </w:rPr>
+      </w:pPr>
       <w:r>
         <w:rPr>
           <w:rStyle w:val="CdigoHTML"/>
-          <w:rFonts w:ascii="Arial" w:hAnsi="Arial" w:cs="Arial"/>
+          <w:rFonts w:ascii="Arial" w:eastAsiaTheme="minorHAnsi" w:hAnsi="Arial" w:cs="Arial"/>
           <w:sz w:val="22"/>
           <w:szCs w:val="22"/>
-        </w:rPr>
-        <w:t>└── test_api.py</w:t>
-      </w:r>
+          <w:lang w:eastAsia="es-CL"/>
+        </w:rPr>
+        <w:t xml:space="preserve">│   │   └── stream_generator.py # Simulación de flujo en tiempo real para el </w:t>
+      </w:r>
+      <w:proofErr w:type="spellStart"/>
+      <w:r>
+        <w:rPr>
+          <w:rStyle w:val="CdigoHTML"/>
+          <w:rFonts w:ascii="Arial" w:eastAsiaTheme="minorHAnsi" w:hAnsi="Arial" w:cs="Arial"/>
+          <w:sz w:val="22"/>
+          <w:szCs w:val="22"/>
+          <w:lang w:eastAsia="es-CL"/>
+        </w:rPr>
+        <w:t>Dashboard</w:t>
+      </w:r>
+      <w:proofErr w:type="spellEnd"/>
     </w:p>
-    <w:p/>
+    <w:p>
+      <w:pPr>
+        <w:rPr>
+          <w:rStyle w:val="CdigoHTML"/>
+          <w:rFonts w:ascii="Arial" w:eastAsiaTheme="minorHAnsi" w:hAnsi="Arial" w:cs="Arial"/>
+          <w:sz w:val="22"/>
+          <w:szCs w:val="22"/>
+          <w:lang w:eastAsia="es-CL"/>
+        </w:rPr>
+      </w:pPr>
+      <w:r>
+        <w:rPr>
+          <w:rStyle w:val="CdigoHTML"/>
+          <w:rFonts w:ascii="Arial" w:eastAsiaTheme="minorHAnsi" w:hAnsi="Arial" w:cs="Arial"/>
+          <w:sz w:val="22"/>
+          <w:szCs w:val="22"/>
+          <w:lang w:eastAsia="es-CL"/>
+        </w:rPr>
+        <w:t>│   │   └── data_generator.py # Script de generación de datos</w:t>
+      </w:r>
+    </w:p>
+    <w:p>
+      <w:pPr>
+        <w:rPr>
+          <w:rStyle w:val="CdigoHTML"/>
+          <w:rFonts w:ascii="Arial" w:eastAsiaTheme="minorHAnsi" w:hAnsi="Arial" w:cs="Arial"/>
+          <w:sz w:val="22"/>
+          <w:szCs w:val="22"/>
+          <w:lang w:eastAsia="es-CL"/>
+        </w:rPr>
+      </w:pPr>
+      <w:r>
+        <w:rPr>
+          <w:rStyle w:val="CdigoHTML"/>
+          <w:rFonts w:ascii="Arial" w:eastAsiaTheme="minorHAnsi" w:hAnsi="Arial" w:cs="Arial"/>
+          <w:sz w:val="22"/>
+          <w:szCs w:val="22"/>
+          <w:lang w:eastAsia="es-CL"/>
+        </w:rPr>
+        <w:t xml:space="preserve">│   └── </w:t>
+      </w:r>
+      <w:proofErr w:type="spellStart"/>
+      <w:r>
+        <w:rPr>
+          <w:rStyle w:val="CdigoHTML"/>
+          <w:rFonts w:ascii="Arial" w:eastAsiaTheme="minorHAnsi" w:hAnsi="Arial" w:cs="Arial"/>
+          <w:sz w:val="22"/>
+          <w:szCs w:val="22"/>
+          <w:lang w:eastAsia="es-CL"/>
+        </w:rPr>
+        <w:t>modeling</w:t>
+      </w:r>
+      <w:proofErr w:type="spellEnd"/>
+      <w:r>
+        <w:rPr>
+          <w:rStyle w:val="CdigoHTML"/>
+          <w:rFonts w:ascii="Arial" w:eastAsiaTheme="minorHAnsi" w:hAnsi="Arial" w:cs="Arial"/>
+          <w:sz w:val="22"/>
+          <w:szCs w:val="22"/>
+          <w:lang w:eastAsia="es-CL"/>
+        </w:rPr>
+        <w:t>/</w:t>
+      </w:r>
+    </w:p>
+    <w:p>
+      <w:pPr>
+        <w:rPr>
+          <w:rStyle w:val="CdigoHTML"/>
+          <w:rFonts w:ascii="Arial" w:eastAsiaTheme="minorHAnsi" w:hAnsi="Arial" w:cs="Arial"/>
+          <w:sz w:val="22"/>
+          <w:szCs w:val="22"/>
+          <w:lang w:eastAsia="es-CL"/>
+        </w:rPr>
+      </w:pPr>
+      <w:r>
+        <w:rPr>
+          <w:rStyle w:val="CdigoHTML"/>
+          <w:rFonts w:ascii="Arial" w:eastAsiaTheme="minorHAnsi" w:hAnsi="Arial" w:cs="Arial"/>
+          <w:sz w:val="22"/>
+          <w:szCs w:val="22"/>
+          <w:lang w:eastAsia="es-CL"/>
+        </w:rPr>
+        <w:t>│       ├── pipeline.py     # Lógica de preprocesamiento</w:t>
+      </w:r>
+    </w:p>
+    <w:p>
+      <w:pPr>
+        <w:rPr>
+          <w:rStyle w:val="CdigoHTML"/>
+          <w:rFonts w:ascii="Arial" w:eastAsiaTheme="minorHAnsi" w:hAnsi="Arial" w:cs="Arial"/>
+          <w:sz w:val="22"/>
+          <w:szCs w:val="22"/>
+          <w:lang w:eastAsia="es-CL"/>
+        </w:rPr>
+      </w:pPr>
+      <w:r>
+        <w:rPr>
+          <w:rStyle w:val="CdigoHTML"/>
+          <w:rFonts w:ascii="Arial" w:eastAsiaTheme="minorHAnsi" w:hAnsi="Arial" w:cs="Arial"/>
+          <w:sz w:val="22"/>
+          <w:szCs w:val="22"/>
+          <w:lang w:eastAsia="es-CL"/>
+        </w:rPr>
+        <w:t>│       └── train.py        # Script de entrenamiento</w:t>
+      </w:r>
+    </w:p>
+    <w:p>
+      <w:r>
+        <w:rPr>
+          <w:rStyle w:val="CdigoHTML"/>
+          <w:rFonts w:ascii="Arial" w:eastAsiaTheme="minorHAnsi" w:hAnsi="Arial" w:cs="Arial"/>
+          <w:sz w:val="22"/>
+          <w:szCs w:val="22"/>
+          <w:lang w:eastAsia="es-CL"/>
+        </w:rPr>
+        <w:t xml:space="preserve">└── </w:t>
+      </w:r>
+      <w:proofErr w:type="spellStart"/>
+      <w:r>
+        <w:rPr>
+          <w:rStyle w:val="CdigoHTML"/>
+          <w:rFonts w:ascii="Arial" w:eastAsiaTheme="minorHAnsi" w:hAnsi="Arial" w:cs="Arial"/>
+          <w:sz w:val="22"/>
+          <w:szCs w:val="22"/>
+          <w:lang w:eastAsia="es-CL"/>
+        </w:rPr>
+        <w:t>tests</w:t>
+      </w:r>
+      <w:proofErr w:type="spellEnd"/>
+      <w:r>
+        <w:rPr>
+          <w:rStyle w:val="CdigoHTML"/>
+          <w:rFonts w:ascii="Arial" w:eastAsiaTheme="minorHAnsi" w:hAnsi="Arial" w:cs="Arial"/>
+          <w:sz w:val="22"/>
+          <w:szCs w:val="22"/>
+          <w:lang w:eastAsia="es-CL"/>
+        </w:rPr>
+        <w:t xml:space="preserve">/                  # </w:t>
+      </w:r>
+      <w:proofErr w:type="spellStart"/>
+      <w:r>
+        <w:rPr>
+          <w:rStyle w:val="CdigoHTML"/>
+          <w:rFonts w:ascii="Arial" w:eastAsiaTheme="minorHAnsi" w:hAnsi="Arial" w:cs="Arial"/>
+          <w:sz w:val="22"/>
+          <w:szCs w:val="22"/>
+          <w:lang w:eastAsia="es-CL"/>
+        </w:rPr>
+        <w:t>Tests</w:t>
+      </w:r>
+      <w:proofErr w:type="spellEnd"/>
+      <w:r>
+        <w:rPr>
+          <w:rStyle w:val="CdigoHTML"/>
+          <w:rFonts w:ascii="Arial" w:eastAsiaTheme="minorHAnsi" w:hAnsi="Arial" w:cs="Arial"/>
+          <w:sz w:val="22"/>
+          <w:szCs w:val="22"/>
+          <w:lang w:eastAsia="es-CL"/>
+        </w:rPr>
+        <w:t xml:space="preserve"> unitarios (</w:t>
+      </w:r>
+      <w:proofErr w:type="spellStart"/>
+      <w:r>
+        <w:rPr>
+          <w:rStyle w:val="CdigoHTML"/>
+          <w:rFonts w:ascii="Arial" w:eastAsiaTheme="minorHAnsi" w:hAnsi="Arial" w:cs="Arial"/>
+          <w:sz w:val="22"/>
+          <w:szCs w:val="22"/>
+          <w:lang w:eastAsia="es-CL"/>
+        </w:rPr>
+        <w:t>pytest</w:t>
+      </w:r>
+      <w:proofErr w:type="spellEnd"/>
+      <w:r>
+        <w:rPr>
+          <w:rStyle w:val="CdigoHTML"/>
+          <w:rFonts w:ascii="Arial" w:eastAsiaTheme="minorHAnsi" w:hAnsi="Arial" w:cs="Arial"/>
+          <w:sz w:val="22"/>
+          <w:szCs w:val="22"/>
+          <w:lang w:eastAsia="es-CL"/>
+        </w:rPr>
+        <w:t>)</w:t>
+      </w:r>
+    </w:p>
     <w:p/>
     <w:sectPr>
       <w:pgSz w:w="12240" w:h="15840"/>
@@ -8517,13 +8249,6 @@
     <w:pitch w:val="variable"/>
     <w:sig w:usb0="E0002EFF" w:usb1="C000785B" w:usb2="00000009" w:usb3="00000000" w:csb0="000001FF" w:csb1="00000000"/>
   </w:font>
-  <w:font w:name="Segoe UI Emoji">
-    <w:panose1 w:val="020B0502040204020203"/>
-    <w:charset w:val="00"/>
-    <w:family w:val="swiss"/>
-    <w:pitch w:val="variable"/>
-    <w:sig w:usb0="00000003" w:usb1="02000000" w:usb2="00000000" w:usb3="00000000" w:csb0="00000001" w:csb1="00000000"/>
-  </w:font>
   <w:font w:name="Aptos">
     <w:charset w:val="00"/>
     <w:family w:val="swiss"/>
@@ -8557,12 +8282,14 @@
   <w:rsids>
     <w:rsidRoot w:val="00A87B56"/>
     <w:rsid w:val="0011516D"/>
+    <w:rsid w:val="00283FE2"/>
     <w:rsid w:val="00284361"/>
     <w:rsid w:val="0055414B"/>
     <w:rsid w:val="00596290"/>
     <w:rsid w:val="00656862"/>
     <w:rsid w:val="006D6CBC"/>
     <w:rsid w:val="00701577"/>
+    <w:rsid w:val="008C2E10"/>
     <w:rsid w:val="00A87B56"/>
     <w:rsid w:val="00D33A80"/>
     <w:rsid w:val="00D76452"/>

</xml_diff>